<commit_message>
added Dao Desgin Pattern for the Backend
</commit_message>
<xml_diff>
--- a/doc/Applied Computing Project Template 2.0.docx
+++ b/doc/Applied Computing Project Template 2.0.docx
@@ -1,6 +1,6 @@
 
 <file path=word/document.xml><?xml version="1.0" encoding="utf-8"?>
-<w:document xmlns:wpc="http://schemas.microsoft.com/office/word/2010/wordprocessingCanvas" xmlns:cx="http://schemas.microsoft.com/office/drawing/2014/chartex" xmlns:cx1="http://schemas.microsoft.com/office/drawing/2015/9/8/chartex" xmlns:cx2="http://schemas.microsoft.com/office/drawing/2015/10/21/chartex" xmlns:mc="http://schemas.openxmlformats.org/markup-compatibility/2006" xmlns:o="urn:schemas-microsoft-com:office:office" xmlns:r="http://schemas.openxmlformats.org/officeDocument/2006/relationships" xmlns:m="http://schemas.openxmlformats.org/officeDocument/2006/math" xmlns:v="urn:schemas-microsoft-com:vml" xmlns:wp14="http://schemas.microsoft.com/office/word/2010/wordprocessingDrawing" xmlns:wp="http://schemas.openxmlformats.org/drawingml/2006/wordprocessingDrawing" xmlns:w10="urn:schemas-microsoft-com:office:word" xmlns:w="http://schemas.openxmlformats.org/wordprocessingml/2006/main" xmlns:w14="http://schemas.microsoft.com/office/word/2010/wordml" xmlns:w15="http://schemas.microsoft.com/office/word/2012/wordml" xmlns:w16se="http://schemas.microsoft.com/office/word/2015/wordml/symex" xmlns:wpg="http://schemas.microsoft.com/office/word/2010/wordprocessingGroup" xmlns:wpi="http://schemas.microsoft.com/office/word/2010/wordprocessingInk" xmlns:wne="http://schemas.microsoft.com/office/word/2006/wordml" xmlns:wps="http://schemas.microsoft.com/office/word/2010/wordprocessingShape" mc:Ignorable="w14 w15 w16se wp14">
+<w:document xmlns:wpc="http://schemas.microsoft.com/office/word/2010/wordprocessingCanvas" xmlns:cx="http://schemas.microsoft.com/office/drawing/2014/chartex" xmlns:cx1="http://schemas.microsoft.com/office/drawing/2015/9/8/chartex" xmlns:cx2="http://schemas.microsoft.com/office/drawing/2015/10/21/chartex" xmlns:cx3="http://schemas.microsoft.com/office/drawing/2016/5/9/chartex" xmlns:cx4="http://schemas.microsoft.com/office/drawing/2016/5/10/chartex" xmlns:cx5="http://schemas.microsoft.com/office/drawing/2016/5/11/chartex" xmlns:mc="http://schemas.openxmlformats.org/markup-compatibility/2006" xmlns:o="urn:schemas-microsoft-com:office:office" xmlns:r="http://schemas.openxmlformats.org/officeDocument/2006/relationships" xmlns:m="http://schemas.openxmlformats.org/officeDocument/2006/math" xmlns:v="urn:schemas-microsoft-com:vml" xmlns:wp14="http://schemas.microsoft.com/office/word/2010/wordprocessingDrawing" xmlns:wp="http://schemas.openxmlformats.org/drawingml/2006/wordprocessingDrawing" xmlns:w10="urn:schemas-microsoft-com:office:word" xmlns:w="http://schemas.openxmlformats.org/wordprocessingml/2006/main" xmlns:w14="http://schemas.microsoft.com/office/word/2010/wordml" xmlns:w15="http://schemas.microsoft.com/office/word/2012/wordml" xmlns:w16se="http://schemas.microsoft.com/office/word/2015/wordml/symex" xmlns:wpg="http://schemas.microsoft.com/office/word/2010/wordprocessingGroup" xmlns:wpi="http://schemas.microsoft.com/office/word/2010/wordprocessingInk" xmlns:wne="http://schemas.microsoft.com/office/word/2006/wordml" xmlns:wps="http://schemas.microsoft.com/office/word/2010/wordprocessingShape" mc:Ignorable="w14 w15 w16se wp14">
   <w:body>
     <w:p>
       <w:pPr>
@@ -12,8 +12,6 @@
           <w:lang w:val="en-US"/>
         </w:rPr>
       </w:pPr>
-      <w:bookmarkStart w:id="0" w:name="_GoBack"/>
-      <w:bookmarkEnd w:id="0"/>
       <w:r>
         <w:rPr>
           <w:b/>
@@ -149,7 +147,7 @@
     <w:p/>
     <w:tbl>
       <w:tblPr>
-        <w:tblStyle w:val="Normaalivarjostus2-korostus5"/>
+        <w:tblStyle w:val="MediumShading2-Accent5"/>
         <w:tblW w:w="3900" w:type="pct"/>
         <w:tblLook w:val="0660" w:firstRow="1" w:lastRow="1" w:firstColumn="0" w:lastColumn="0" w:noHBand="1" w:noVBand="1"/>
       </w:tblPr>
@@ -171,11 +169,9 @@
             <w:pPr>
               <w:spacing w:after="0" w:line="240" w:lineRule="auto"/>
             </w:pPr>
-            <w:proofErr w:type="spellStart"/>
             <w:r>
               <w:t>Name</w:t>
             </w:r>
-            <w:proofErr w:type="spellEnd"/>
           </w:p>
         </w:tc>
         <w:tc>
@@ -187,19 +183,9 @@
             <w:pPr>
               <w:spacing w:after="0" w:line="240" w:lineRule="auto"/>
             </w:pPr>
-            <w:proofErr w:type="spellStart"/>
-            <w:r>
-              <w:t>Student</w:t>
-            </w:r>
-            <w:proofErr w:type="spellEnd"/>
-            <w:r>
-              <w:t xml:space="preserve"> </w:t>
-            </w:r>
-            <w:proofErr w:type="spellStart"/>
-            <w:r>
-              <w:t>number</w:t>
-            </w:r>
-            <w:proofErr w:type="spellEnd"/>
+            <w:r>
+              <w:t>Student number</w:t>
+            </w:r>
           </w:p>
         </w:tc>
         <w:tc>
@@ -210,11 +196,9 @@
             <w:pPr>
               <w:spacing w:after="0" w:line="240" w:lineRule="auto"/>
             </w:pPr>
-            <w:proofErr w:type="spellStart"/>
             <w:r>
               <w:t>Email</w:t>
             </w:r>
-            <w:proofErr w:type="spellEnd"/>
           </w:p>
         </w:tc>
       </w:tr>
@@ -248,7 +232,7 @@
             <w:pPr>
               <w:spacing w:after="0" w:line="240" w:lineRule="auto"/>
               <w:rPr>
-                <w:rStyle w:val="Hienovarainenkorostus"/>
+                <w:rStyle w:val="SubtleEmphasis"/>
               </w:rPr>
             </w:pPr>
           </w:p>
@@ -401,13 +385,8 @@
             <w:pPr>
               <w:spacing w:after="0" w:line="240" w:lineRule="auto"/>
             </w:pPr>
-            <w:proofErr w:type="spellStart"/>
-            <w:r>
-              <w:t>Student</w:t>
-            </w:r>
-            <w:proofErr w:type="spellEnd"/>
-            <w:r>
-              <w:t xml:space="preserve"> 3 </w:t>
+            <w:r>
+              <w:t xml:space="preserve">Student 3 </w:t>
             </w:r>
           </w:p>
         </w:tc>
@@ -582,7 +561,7 @@
             <w:pPr>
               <w:spacing w:after="0" w:line="240" w:lineRule="auto"/>
               <w:rPr>
-                <w:rStyle w:val="Hienovarainenkorostus"/>
+                <w:rStyle w:val="SubtleEmphasis"/>
               </w:rPr>
             </w:pPr>
           </w:p>
@@ -621,14 +600,12 @@
                 <w:color w:val="00000A"/>
               </w:rPr>
             </w:pPr>
-            <w:proofErr w:type="spellStart"/>
             <w:r>
               <w:rPr>
                 <w:color w:val="00000A"/>
               </w:rPr>
               <w:t>Projectmanager</w:t>
             </w:r>
-            <w:proofErr w:type="spellEnd"/>
           </w:p>
         </w:tc>
         <w:tc>
@@ -1184,7 +1161,7 @@
     </w:p>
     <w:p>
       <w:pPr>
-        <w:pStyle w:val="Leipteksti"/>
+        <w:pStyle w:val="BodyText"/>
         <w:rPr>
           <w:sz w:val="24"/>
           <w:szCs w:val="24"/>
@@ -1200,7 +1177,7 @@
     </w:p>
     <w:p>
       <w:pPr>
-        <w:pStyle w:val="Leipteksti"/>
+        <w:pStyle w:val="BodyText"/>
         <w:numPr>
           <w:ilvl w:val="0"/>
           <w:numId w:val="6"/>
@@ -1249,7 +1226,7 @@
     </w:p>
     <w:p>
       <w:pPr>
-        <w:pStyle w:val="Luettelokappale"/>
+        <w:pStyle w:val="ListParagraph"/>
         <w:numPr>
           <w:ilvl w:val="0"/>
           <w:numId w:val="1"/>
@@ -1293,7 +1270,7 @@
     </w:p>
     <w:p>
       <w:pPr>
-        <w:pStyle w:val="Luettelokappale"/>
+        <w:pStyle w:val="ListParagraph"/>
         <w:numPr>
           <w:ilvl w:val="0"/>
           <w:numId w:val="4"/>
@@ -1312,7 +1289,7 @@
     </w:p>
     <w:p>
       <w:pPr>
-        <w:pStyle w:val="Luettelokappale"/>
+        <w:pStyle w:val="ListParagraph"/>
         <w:numPr>
           <w:ilvl w:val="0"/>
           <w:numId w:val="4"/>
@@ -1331,7 +1308,7 @@
     </w:p>
     <w:p>
       <w:pPr>
-        <w:pStyle w:val="Luettelokappale"/>
+        <w:pStyle w:val="ListParagraph"/>
         <w:numPr>
           <w:ilvl w:val="2"/>
           <w:numId w:val="4"/>
@@ -1350,7 +1327,7 @@
     </w:p>
     <w:p>
       <w:pPr>
-        <w:pStyle w:val="Luettelokappale"/>
+        <w:pStyle w:val="ListParagraph"/>
         <w:numPr>
           <w:ilvl w:val="2"/>
           <w:numId w:val="4"/>
@@ -1369,7 +1346,7 @@
     </w:p>
     <w:p>
       <w:pPr>
-        <w:pStyle w:val="Luettelokappale"/>
+        <w:pStyle w:val="ListParagraph"/>
         <w:numPr>
           <w:ilvl w:val="2"/>
           <w:numId w:val="4"/>
@@ -1388,7 +1365,7 @@
     </w:p>
     <w:p>
       <w:pPr>
-        <w:pStyle w:val="Luettelokappale"/>
+        <w:pStyle w:val="ListParagraph"/>
         <w:numPr>
           <w:ilvl w:val="2"/>
           <w:numId w:val="4"/>
@@ -1407,7 +1384,7 @@
     </w:p>
     <w:p>
       <w:pPr>
-        <w:pStyle w:val="Luettelokappale"/>
+        <w:pStyle w:val="ListParagraph"/>
         <w:numPr>
           <w:ilvl w:val="2"/>
           <w:numId w:val="4"/>
@@ -1426,7 +1403,7 @@
     </w:p>
     <w:p>
       <w:pPr>
-        <w:pStyle w:val="Luettelokappale"/>
+        <w:pStyle w:val="ListParagraph"/>
         <w:numPr>
           <w:ilvl w:val="2"/>
           <w:numId w:val="4"/>
@@ -1465,7 +1442,7 @@
     </w:p>
     <w:p>
       <w:pPr>
-        <w:pStyle w:val="Luettelokappale"/>
+        <w:pStyle w:val="ListParagraph"/>
         <w:numPr>
           <w:ilvl w:val="1"/>
           <w:numId w:val="5"/>
@@ -1484,7 +1461,7 @@
     </w:p>
     <w:p>
       <w:pPr>
-        <w:pStyle w:val="Luettelokappale"/>
+        <w:pStyle w:val="ListParagraph"/>
         <w:numPr>
           <w:ilvl w:val="1"/>
           <w:numId w:val="5"/>
@@ -2057,18 +2034,38 @@
         </w:rPr>
         <w:t xml:space="preserve">The design of classifiers for learning the most opportune moment for the delivery of a notification carrying a specific type of information </w:t>
       </w:r>
-      <w:hyperlink r:id="rId12">
-        <w:r>
-          <w:rPr>
-            <w:rStyle w:val="Internet-linkki"/>
-            <w:sz w:val="24"/>
-            <w:szCs w:val="24"/>
-            <w:u w:val="none"/>
-            <w:lang w:val="en-US"/>
-          </w:rPr>
-          <w:t>http://dl.acm.org/citation.cfm?id=2807544</w:t>
-        </w:r>
-      </w:hyperlink>
+      <w:r>
+        <w:fldChar w:fldCharType="begin"/>
+      </w:r>
+      <w:r>
+        <w:rPr>
+          <w:lang w:val="en-US"/>
+        </w:rPr>
+        <w:instrText xml:space="preserve"> HYPERLINK "http://dl.acm.org/citation.cfm?id=2807544" \h </w:instrText>
+      </w:r>
+      <w:r>
+        <w:fldChar w:fldCharType="separate"/>
+      </w:r>
+      <w:r>
+        <w:rPr>
+          <w:rStyle w:val="Internet-linkki"/>
+          <w:sz w:val="24"/>
+          <w:szCs w:val="24"/>
+          <w:u w:val="none"/>
+          <w:lang w:val="en-US"/>
+        </w:rPr>
+        <w:t>http://dl.acm.org/citation.cfm?id=2807544</w:t>
+      </w:r>
+      <w:r>
+        <w:rPr>
+          <w:rStyle w:val="Internet-linkki"/>
+          <w:sz w:val="24"/>
+          <w:szCs w:val="24"/>
+          <w:u w:val="none"/>
+          <w:lang w:val="en-US"/>
+        </w:rPr>
+        <w:fldChar w:fldCharType="end"/>
+      </w:r>
     </w:p>
     <w:p>
       <w:pPr>
@@ -2089,18 +2086,38 @@
         <w:lastRenderedPageBreak/>
         <w:t xml:space="preserve">“In this paper we seek to answer whether, and how, suitable moments for interruption can be identified and utilized in a mobile system” </w:t>
       </w:r>
-      <w:hyperlink r:id="rId13">
-        <w:r>
-          <w:rPr>
-            <w:rStyle w:val="Internet-linkki"/>
-            <w:sz w:val="24"/>
-            <w:szCs w:val="24"/>
-            <w:u w:val="none"/>
-            <w:lang w:val="en-US"/>
-          </w:rPr>
-          <w:t>http://dl.acm.org/citation.cfm?id=2632062</w:t>
-        </w:r>
-      </w:hyperlink>
+      <w:r>
+        <w:fldChar w:fldCharType="begin"/>
+      </w:r>
+      <w:r>
+        <w:rPr>
+          <w:lang w:val="en-US"/>
+        </w:rPr>
+        <w:instrText xml:space="preserve"> HYPERLINK "http://dl.acm.org/citation.cfm?id=2632062" \h </w:instrText>
+      </w:r>
+      <w:r>
+        <w:fldChar w:fldCharType="separate"/>
+      </w:r>
+      <w:r>
+        <w:rPr>
+          <w:rStyle w:val="Internet-linkki"/>
+          <w:sz w:val="24"/>
+          <w:szCs w:val="24"/>
+          <w:u w:val="none"/>
+          <w:lang w:val="en-US"/>
+        </w:rPr>
+        <w:t>http://dl.acm.org/citation.cfm?id=2632062</w:t>
+      </w:r>
+      <w:r>
+        <w:rPr>
+          <w:rStyle w:val="Internet-linkki"/>
+          <w:sz w:val="24"/>
+          <w:szCs w:val="24"/>
+          <w:u w:val="none"/>
+          <w:lang w:val="en-US"/>
+        </w:rPr>
+        <w:fldChar w:fldCharType="end"/>
+      </w:r>
     </w:p>
     <w:p>
       <w:pPr>
@@ -2120,18 +2137,38 @@
         </w:rPr>
         <w:t xml:space="preserve">“Mood diary”. Recognizing automatically good times to push notifications </w:t>
       </w:r>
-      <w:hyperlink r:id="rId14">
-        <w:r>
-          <w:rPr>
-            <w:rStyle w:val="Internet-linkki"/>
-            <w:sz w:val="24"/>
-            <w:szCs w:val="24"/>
-            <w:u w:val="none"/>
-            <w:lang w:val="en-US"/>
-          </w:rPr>
-          <w:t>http://link.springer.com/chapter/10.1007/978-3-319-24195-1_6</w:t>
-        </w:r>
-      </w:hyperlink>
+      <w:r>
+        <w:fldChar w:fldCharType="begin"/>
+      </w:r>
+      <w:r>
+        <w:rPr>
+          <w:lang w:val="en-US"/>
+        </w:rPr>
+        <w:instrText xml:space="preserve"> HYPERLINK "http://link.springer.com/chapter/10.1007/978-3-319-24195-1_6" \h </w:instrText>
+      </w:r>
+      <w:r>
+        <w:fldChar w:fldCharType="separate"/>
+      </w:r>
+      <w:r>
+        <w:rPr>
+          <w:rStyle w:val="Internet-linkki"/>
+          <w:sz w:val="24"/>
+          <w:szCs w:val="24"/>
+          <w:u w:val="none"/>
+          <w:lang w:val="en-US"/>
+        </w:rPr>
+        <w:t>http://link.springer.com/chapter/10.1007/978-3-319-24195-1_6</w:t>
+      </w:r>
+      <w:r>
+        <w:rPr>
+          <w:rStyle w:val="Internet-linkki"/>
+          <w:sz w:val="24"/>
+          <w:szCs w:val="24"/>
+          <w:u w:val="none"/>
+          <w:lang w:val="en-US"/>
+        </w:rPr>
+        <w:fldChar w:fldCharType="end"/>
+      </w:r>
     </w:p>
     <w:p>
       <w:pPr>
@@ -2198,18 +2235,38 @@
         </w:rPr>
         <w:t xml:space="preserve">AWARE framework, </w:t>
       </w:r>
-      <w:hyperlink r:id="rId15">
-        <w:r>
-          <w:rPr>
-            <w:rStyle w:val="Internet-linkki"/>
-            <w:sz w:val="24"/>
-            <w:szCs w:val="24"/>
-            <w:u w:val="none"/>
-            <w:lang w:val="en-US"/>
-          </w:rPr>
-          <w:t>http://www.awareframework.com/</w:t>
-        </w:r>
-      </w:hyperlink>
+      <w:r>
+        <w:fldChar w:fldCharType="begin"/>
+      </w:r>
+      <w:r>
+        <w:rPr>
+          <w:lang w:val="en-US"/>
+        </w:rPr>
+        <w:instrText xml:space="preserve"> HYPERLINK "http://www.awareframework.com/" \h </w:instrText>
+      </w:r>
+      <w:r>
+        <w:fldChar w:fldCharType="separate"/>
+      </w:r>
+      <w:r>
+        <w:rPr>
+          <w:rStyle w:val="Internet-linkki"/>
+          <w:sz w:val="24"/>
+          <w:szCs w:val="24"/>
+          <w:u w:val="none"/>
+          <w:lang w:val="en-US"/>
+        </w:rPr>
+        <w:t>http://www.awareframework.com/</w:t>
+      </w:r>
+      <w:r>
+        <w:rPr>
+          <w:rStyle w:val="Internet-linkki"/>
+          <w:sz w:val="24"/>
+          <w:szCs w:val="24"/>
+          <w:u w:val="none"/>
+          <w:lang w:val="en-US"/>
+        </w:rPr>
+        <w:fldChar w:fldCharType="end"/>
+      </w:r>
     </w:p>
     <w:p>
       <w:proofErr w:type="spellStart"/>
@@ -2251,18 +2308,38 @@
         </w:rPr>
         <w:t xml:space="preserve">AWARE framework, </w:t>
       </w:r>
-      <w:hyperlink r:id="rId16">
-        <w:r>
-          <w:rPr>
-            <w:rStyle w:val="Internet-linkki"/>
-            <w:sz w:val="24"/>
-            <w:szCs w:val="24"/>
-            <w:u w:val="none"/>
-            <w:lang w:val="en-US"/>
-          </w:rPr>
-          <w:t>http://www.awareframework.com/</w:t>
-        </w:r>
-      </w:hyperlink>
+      <w:r>
+        <w:fldChar w:fldCharType="begin"/>
+      </w:r>
+      <w:r>
+        <w:rPr>
+          <w:lang w:val="en-US"/>
+        </w:rPr>
+        <w:instrText xml:space="preserve"> HYPERLINK "http://www.awareframework.com/" \h </w:instrText>
+      </w:r>
+      <w:r>
+        <w:fldChar w:fldCharType="separate"/>
+      </w:r>
+      <w:r>
+        <w:rPr>
+          <w:rStyle w:val="Internet-linkki"/>
+          <w:sz w:val="24"/>
+          <w:szCs w:val="24"/>
+          <w:u w:val="none"/>
+          <w:lang w:val="en-US"/>
+        </w:rPr>
+        <w:t>http://www.awareframework.com/</w:t>
+      </w:r>
+      <w:r>
+        <w:rPr>
+          <w:rStyle w:val="Internet-linkki"/>
+          <w:sz w:val="24"/>
+          <w:szCs w:val="24"/>
+          <w:u w:val="none"/>
+          <w:lang w:val="en-US"/>
+        </w:rPr>
+        <w:fldChar w:fldCharType="end"/>
+      </w:r>
     </w:p>
     <w:p>
       <w:pPr>
@@ -2282,18 +2359,38 @@
         </w:rPr>
         <w:t xml:space="preserve">Android Studio, </w:t>
       </w:r>
-      <w:hyperlink r:id="rId17">
-        <w:r>
-          <w:rPr>
-            <w:rStyle w:val="Internet-linkki"/>
-            <w:sz w:val="24"/>
-            <w:szCs w:val="24"/>
-            <w:u w:val="none"/>
-            <w:lang w:val="en-US"/>
-          </w:rPr>
-          <w:t>https://developer.android.com/studio/</w:t>
-        </w:r>
-      </w:hyperlink>
+      <w:r>
+        <w:fldChar w:fldCharType="begin"/>
+      </w:r>
+      <w:r>
+        <w:rPr>
+          <w:lang w:val="en-US"/>
+        </w:rPr>
+        <w:instrText xml:space="preserve"> HYPERLINK "https://developer.android.com/studio/" \h </w:instrText>
+      </w:r>
+      <w:r>
+        <w:fldChar w:fldCharType="separate"/>
+      </w:r>
+      <w:r>
+        <w:rPr>
+          <w:rStyle w:val="Internet-linkki"/>
+          <w:sz w:val="24"/>
+          <w:szCs w:val="24"/>
+          <w:u w:val="none"/>
+          <w:lang w:val="en-US"/>
+        </w:rPr>
+        <w:t>https://developer.android.com/studio/</w:t>
+      </w:r>
+      <w:r>
+        <w:rPr>
+          <w:rStyle w:val="Internet-linkki"/>
+          <w:sz w:val="24"/>
+          <w:szCs w:val="24"/>
+          <w:u w:val="none"/>
+          <w:lang w:val="en-US"/>
+        </w:rPr>
+        <w:fldChar w:fldCharType="end"/>
+      </w:r>
     </w:p>
     <w:p>
       <w:pPr>
@@ -2368,7 +2465,7 @@
           <w:szCs w:val="24"/>
           <w:lang w:val="en-US"/>
         </w:rPr>
-        <w:t xml:space="preserve"> used for this part (Designing phase) time. So this comes straight from the </w:t>
+        <w:t xml:space="preserve"> used for this part (Designing phase) time. </w:t>
       </w:r>
       <w:proofErr w:type="gramStart"/>
       <w:r>
@@ -2377,7 +2474,7 @@
           <w:szCs w:val="24"/>
           <w:lang w:val="en-US"/>
         </w:rPr>
-        <w:t>hours</w:t>
+        <w:t>So</w:t>
       </w:r>
       <w:proofErr w:type="gramEnd"/>
       <w:r>
@@ -2386,7 +2483,7 @@
           <w:szCs w:val="24"/>
           <w:lang w:val="en-US"/>
         </w:rPr>
-        <w:t xml:space="preserve"> sheet basically but we will do it here and I think the we add a small table that has </w:t>
+        <w:t xml:space="preserve"> this comes straight from the hours sheet basically but we will do it here and I think the we add a small table that has </w:t>
       </w:r>
       <w:proofErr w:type="spellStart"/>
       <w:r>
@@ -2426,7 +2523,7 @@
     </w:p>
     <w:tbl>
       <w:tblPr>
-        <w:tblStyle w:val="TaulukkoRuudukko"/>
+        <w:tblStyle w:val="TableGrid"/>
         <w:tblW w:w="0" w:type="auto"/>
         <w:tblLook w:val="04A0" w:firstRow="1" w:lastRow="0" w:firstColumn="1" w:lastColumn="0" w:noHBand="0" w:noVBand="1"/>
       </w:tblPr>
@@ -3652,6 +3749,12 @@
                 <w:lang w:val="en-US"/>
               </w:rPr>
             </w:pPr>
+            <w:r>
+              <w:rPr>
+                <w:lang w:val="en-US"/>
+              </w:rPr>
+              <w:t>8h</w:t>
+            </w:r>
           </w:p>
         </w:tc>
         <w:tc>
@@ -3667,6 +3770,14 @@
                 <w:lang w:val="en-US"/>
               </w:rPr>
             </w:pPr>
+            <w:r>
+              <w:rPr>
+                <w:lang w:val="en-US"/>
+              </w:rPr>
+              <w:t>2h</w:t>
+            </w:r>
+            <w:bookmarkStart w:id="0" w:name="_GoBack"/>
+            <w:bookmarkEnd w:id="0"/>
           </w:p>
         </w:tc>
         <w:tc>
@@ -3761,7 +3872,7 @@
 </file>
 
 <file path=word/numbering.xml><?xml version="1.0" encoding="utf-8"?>
-<w:numbering xmlns:wpc="http://schemas.microsoft.com/office/word/2010/wordprocessingCanvas" xmlns:cx="http://schemas.microsoft.com/office/drawing/2014/chartex" xmlns:cx1="http://schemas.microsoft.com/office/drawing/2015/9/8/chartex" xmlns:cx2="http://schemas.microsoft.com/office/drawing/2015/10/21/chartex" xmlns:mc="http://schemas.openxmlformats.org/markup-compatibility/2006" xmlns:o="urn:schemas-microsoft-com:office:office" xmlns:r="http://schemas.openxmlformats.org/officeDocument/2006/relationships" xmlns:m="http://schemas.openxmlformats.org/officeDocument/2006/math" xmlns:v="urn:schemas-microsoft-com:vml" xmlns:wp14="http://schemas.microsoft.com/office/word/2010/wordprocessingDrawing" xmlns:wp="http://schemas.openxmlformats.org/drawingml/2006/wordprocessingDrawing" xmlns:w10="urn:schemas-microsoft-com:office:word" xmlns:w="http://schemas.openxmlformats.org/wordprocessingml/2006/main" xmlns:w14="http://schemas.microsoft.com/office/word/2010/wordml" xmlns:w15="http://schemas.microsoft.com/office/word/2012/wordml" xmlns:w16se="http://schemas.microsoft.com/office/word/2015/wordml/symex" xmlns:wpg="http://schemas.microsoft.com/office/word/2010/wordprocessingGroup" xmlns:wpi="http://schemas.microsoft.com/office/word/2010/wordprocessingInk" xmlns:wne="http://schemas.microsoft.com/office/word/2006/wordml" xmlns:wps="http://schemas.microsoft.com/office/word/2010/wordprocessingShape" mc:Ignorable="w14 w15 w16se wp14">
+<w:numbering xmlns:wpc="http://schemas.microsoft.com/office/word/2010/wordprocessingCanvas" xmlns:cx="http://schemas.microsoft.com/office/drawing/2014/chartex" xmlns:cx1="http://schemas.microsoft.com/office/drawing/2015/9/8/chartex" xmlns:cx2="http://schemas.microsoft.com/office/drawing/2015/10/21/chartex" xmlns:cx3="http://schemas.microsoft.com/office/drawing/2016/5/9/chartex" xmlns:cx4="http://schemas.microsoft.com/office/drawing/2016/5/10/chartex" xmlns:cx5="http://schemas.microsoft.com/office/drawing/2016/5/11/chartex" xmlns:mc="http://schemas.openxmlformats.org/markup-compatibility/2006" xmlns:o="urn:schemas-microsoft-com:office:office" xmlns:r="http://schemas.openxmlformats.org/officeDocument/2006/relationships" xmlns:m="http://schemas.openxmlformats.org/officeDocument/2006/math" xmlns:v="urn:schemas-microsoft-com:vml" xmlns:wp14="http://schemas.microsoft.com/office/word/2010/wordprocessingDrawing" xmlns:wp="http://schemas.openxmlformats.org/drawingml/2006/wordprocessingDrawing" xmlns:w10="urn:schemas-microsoft-com:office:word" xmlns:w="http://schemas.openxmlformats.org/wordprocessingml/2006/main" xmlns:w14="http://schemas.microsoft.com/office/word/2010/wordml" xmlns:w15="http://schemas.microsoft.com/office/word/2012/wordml" xmlns:w16se="http://schemas.microsoft.com/office/word/2015/wordml/symex" xmlns:wpg="http://schemas.microsoft.com/office/word/2010/wordprocessingGroup" xmlns:wpi="http://schemas.microsoft.com/office/word/2010/wordprocessingInk" xmlns:wne="http://schemas.microsoft.com/office/word/2006/wordml" xmlns:wps="http://schemas.microsoft.com/office/word/2010/wordprocessingShape" mc:Ignorable="w14 w15 w16se wp14">
   <w:abstractNum w:abstractNumId="0" w15:restartNumberingAfterBreak="0">
     <w:nsid w:val="019F4D9E"/>
     <w:multiLevelType w:val="multilevel"/>
@@ -4920,7 +5031,7 @@
     </w:rPrDefault>
     <w:pPrDefault/>
   </w:docDefaults>
-  <w:latentStyles w:defLockedState="0" w:defUIPriority="99" w:defSemiHidden="0" w:defUnhideWhenUsed="0" w:defQFormat="0" w:count="372">
+  <w:latentStyles w:defLockedState="0" w:defUIPriority="99" w:defSemiHidden="0" w:defUnhideWhenUsed="0" w:defQFormat="0" w:count="374">
     <w:lsdException w:name="Normal" w:uiPriority="0" w:qFormat="1"/>
     <w:lsdException w:name="heading 1" w:uiPriority="9" w:qFormat="1"/>
     <w:lsdException w:name="heading 2" w:semiHidden="1" w:uiPriority="9" w:unhideWhenUsed="1" w:qFormat="1"/>
@@ -5026,7 +5137,6 @@
     <w:lsdException w:name="HTML Sample" w:semiHidden="1" w:unhideWhenUsed="1"/>
     <w:lsdException w:name="HTML Typewriter" w:semiHidden="1" w:unhideWhenUsed="1"/>
     <w:lsdException w:name="HTML Variable" w:semiHidden="1" w:unhideWhenUsed="1"/>
-    <w:lsdException w:name="Normal Table" w:semiHidden="1" w:unhideWhenUsed="1"/>
     <w:lsdException w:name="annotation subject" w:semiHidden="1" w:unhideWhenUsed="1"/>
     <w:lsdException w:name="No List" w:semiHidden="1" w:unhideWhenUsed="1"/>
     <w:lsdException w:name="Outline List 1" w:semiHidden="1" w:unhideWhenUsed="1"/>
@@ -5072,11 +5182,9 @@
     <w:lsdException w:name="Table Subtle 1" w:semiHidden="1" w:unhideWhenUsed="1"/>
     <w:lsdException w:name="Table Subtle 2" w:semiHidden="1" w:unhideWhenUsed="1"/>
     <w:lsdException w:name="Table Web 1" w:semiHidden="1" w:unhideWhenUsed="1"/>
-    <w:lsdException w:name="Table Web 2" w:semiHidden="1" w:unhideWhenUsed="1"/>
     <w:lsdException w:name="Table Web 3" w:semiHidden="1" w:unhideWhenUsed="1"/>
     <w:lsdException w:name="Balloon Text" w:semiHidden="1" w:unhideWhenUsed="1"/>
     <w:lsdException w:name="Table Grid" w:uiPriority="39"/>
-    <w:lsdException w:name="Table Theme" w:semiHidden="1" w:unhideWhenUsed="1"/>
     <w:lsdException w:name="Placeholder Text" w:semiHidden="1"/>
     <w:lsdException w:name="No Spacing" w:uiPriority="1" w:qFormat="1"/>
     <w:lsdException w:name="Light Shading" w:uiPriority="60"/>
@@ -5293,21 +5401,23 @@
     <w:lsdException w:name="List Table 6 Colorful Accent 6" w:uiPriority="51"/>
     <w:lsdException w:name="List Table 7 Colorful Accent 6" w:uiPriority="52"/>
     <w:lsdException w:name="Mention" w:semiHidden="1" w:unhideWhenUsed="1"/>
+    <w:lsdException w:name="Smart Hyperlink" w:semiHidden="1" w:unhideWhenUsed="1"/>
+    <w:lsdException w:name="Hashtag" w:semiHidden="1" w:unhideWhenUsed="1"/>
   </w:latentStyles>
-  <w:style w:type="paragraph" w:default="1" w:styleId="Normaali">
+  <w:style w:type="paragraph" w:default="1" w:styleId="Normal">
     <w:name w:val="Normal"/>
     <w:qFormat/>
     <w:pPr>
       <w:spacing w:after="160" w:line="259" w:lineRule="auto"/>
     </w:pPr>
   </w:style>
-  <w:style w:type="character" w:default="1" w:styleId="Kappaleenoletusfontti">
+  <w:style w:type="character" w:default="1" w:styleId="DefaultParagraphFont">
     <w:name w:val="Default Paragraph Font"/>
     <w:uiPriority w:val="1"/>
     <w:semiHidden/>
     <w:unhideWhenUsed/>
   </w:style>
-  <w:style w:type="table" w:default="1" w:styleId="Normaalitaulukko">
+  <w:style w:type="table" w:default="1" w:styleId="TableNormal">
     <w:name w:val="Normal Table"/>
     <w:uiPriority w:val="99"/>
     <w:semiHidden/>
@@ -5322,16 +5432,16 @@
       </w:tblCellMar>
     </w:tblPr>
   </w:style>
-  <w:style w:type="numbering" w:default="1" w:styleId="Eiluetteloa">
+  <w:style w:type="numbering" w:default="1" w:styleId="NoList">
     <w:name w:val="No List"/>
     <w:uiPriority w:val="99"/>
     <w:semiHidden/>
     <w:unhideWhenUsed/>
   </w:style>
-  <w:style w:type="character" w:customStyle="1" w:styleId="AlaviitteentekstiChar">
-    <w:name w:val="Alaviitteen teksti Char"/>
-    <w:basedOn w:val="Kappaleenoletusfontti"/>
-    <w:link w:val="Alaviitteenteksti"/>
+  <w:style w:type="character" w:customStyle="1" w:styleId="FootnoteTextChar">
+    <w:name w:val="Footnote Text Char"/>
+    <w:basedOn w:val="DefaultParagraphFont"/>
+    <w:link w:val="FootnoteText"/>
     <w:uiPriority w:val="99"/>
     <w:qFormat/>
     <w:rsid w:val="0022362E"/>
@@ -5342,9 +5452,9 @@
       <w:lang w:eastAsia="fi-FI"/>
     </w:rPr>
   </w:style>
-  <w:style w:type="character" w:styleId="Hienovarainenkorostus">
+  <w:style w:type="character" w:styleId="SubtleEmphasis">
     <w:name w:val="Subtle Emphasis"/>
-    <w:basedOn w:val="Kappaleenoletusfontti"/>
+    <w:basedOn w:val="DefaultParagraphFont"/>
     <w:uiPriority w:val="19"/>
     <w:qFormat/>
     <w:rsid w:val="0022362E"/>
@@ -5620,10 +5730,10 @@
       <w:rFonts w:ascii="OpenSymbol" w:eastAsia="OpenSymbol" w:hAnsi="OpenSymbol" w:cs="OpenSymbol"/>
     </w:rPr>
   </w:style>
-  <w:style w:type="paragraph" w:styleId="Otsikko">
+  <w:style w:type="paragraph" w:styleId="Title">
     <w:name w:val="Title"/>
-    <w:basedOn w:val="Normaali"/>
-    <w:next w:val="Leipteksti"/>
+    <w:basedOn w:val="Normal"/>
+    <w:next w:val="BodyText"/>
     <w:qFormat/>
     <w:pPr>
       <w:keepNext/>
@@ -5635,23 +5745,23 @@
       <w:szCs w:val="28"/>
     </w:rPr>
   </w:style>
-  <w:style w:type="paragraph" w:styleId="Leipteksti">
+  <w:style w:type="paragraph" w:styleId="BodyText">
     <w:name w:val="Body Text"/>
-    <w:basedOn w:val="Normaali"/>
+    <w:basedOn w:val="Normal"/>
     <w:pPr>
       <w:spacing w:after="140" w:line="288" w:lineRule="auto"/>
     </w:pPr>
   </w:style>
-  <w:style w:type="paragraph" w:styleId="Luettelo">
+  <w:style w:type="paragraph" w:styleId="List">
     <w:name w:val="List"/>
-    <w:basedOn w:val="Leipteksti"/>
+    <w:basedOn w:val="BodyText"/>
     <w:rPr>
       <w:rFonts w:cs="Mangal"/>
     </w:rPr>
   </w:style>
-  <w:style w:type="paragraph" w:styleId="Kuvaotsikko">
+  <w:style w:type="paragraph" w:styleId="Caption">
     <w:name w:val="caption"/>
-    <w:basedOn w:val="Normaali"/>
+    <w:basedOn w:val="Normal"/>
     <w:pPr>
       <w:suppressLineNumbers/>
       <w:spacing w:before="120" w:after="120"/>
@@ -5666,7 +5776,7 @@
   </w:style>
   <w:style w:type="paragraph" w:customStyle="1" w:styleId="Hakemisto">
     <w:name w:val="Hakemisto"/>
-    <w:basedOn w:val="Normaali"/>
+    <w:basedOn w:val="Normal"/>
     <w:qFormat/>
     <w:pPr>
       <w:suppressLineNumbers/>
@@ -5677,7 +5787,7 @@
   </w:style>
   <w:style w:type="paragraph" w:customStyle="1" w:styleId="DecimalAligned">
     <w:name w:val="Decimal Aligned"/>
-    <w:basedOn w:val="Normaali"/>
+    <w:basedOn w:val="Normal"/>
     <w:uiPriority w:val="40"/>
     <w:qFormat/>
     <w:rsid w:val="0022362E"/>
@@ -5692,10 +5802,10 @@
       <w:lang w:eastAsia="fi-FI"/>
     </w:rPr>
   </w:style>
-  <w:style w:type="paragraph" w:styleId="Alaviitteenteksti">
+  <w:style w:type="paragraph" w:styleId="FootnoteText">
     <w:name w:val="footnote text"/>
-    <w:basedOn w:val="Normaali"/>
-    <w:link w:val="AlaviitteentekstiChar"/>
+    <w:basedOn w:val="Normal"/>
+    <w:link w:val="FootnoteTextChar"/>
     <w:uiPriority w:val="99"/>
     <w:unhideWhenUsed/>
     <w:qFormat/>
@@ -5710,9 +5820,9 @@
       <w:lang w:eastAsia="fi-FI"/>
     </w:rPr>
   </w:style>
-  <w:style w:type="paragraph" w:styleId="Luettelokappale">
+  <w:style w:type="paragraph" w:styleId="ListParagraph">
     <w:name w:val="List Paragraph"/>
-    <w:basedOn w:val="Normaali"/>
+    <w:basedOn w:val="Normal"/>
     <w:uiPriority w:val="34"/>
     <w:qFormat/>
     <w:rsid w:val="007D513F"/>
@@ -5728,9 +5838,9 @@
       <w:lang w:eastAsia="fi-FI"/>
     </w:rPr>
   </w:style>
-  <w:style w:type="table" w:styleId="Vaaleavarjostus-korostus1">
+  <w:style w:type="table" w:styleId="LightShading-Accent1">
     <w:name w:val="Light Shading Accent 1"/>
-    <w:basedOn w:val="Normaalitaulukko"/>
+    <w:basedOn w:val="TableNormal"/>
     <w:uiPriority w:val="60"/>
     <w:rsid w:val="0022362E"/>
     <w:rPr>
@@ -5823,9 +5933,9 @@
       </w:tcPr>
     </w:tblStylePr>
   </w:style>
-  <w:style w:type="table" w:styleId="Normaalivarjostus2-korostus5">
+  <w:style w:type="table" w:styleId="MediumShading2-Accent5">
     <w:name w:val="Medium Shading 2 Accent 5"/>
-    <w:basedOn w:val="Normaalitaulukko"/>
+    <w:basedOn w:val="TableNormal"/>
     <w:uiPriority w:val="64"/>
     <w:rsid w:val="0022362E"/>
     <w:rPr>
@@ -5966,9 +6076,9 @@
       </w:tcPr>
     </w:tblStylePr>
   </w:style>
-  <w:style w:type="table" w:styleId="TaulukkoRuudukko">
+  <w:style w:type="table" w:styleId="TableGrid">
     <w:name w:val="Table Grid"/>
-    <w:basedOn w:val="Normaalitaulukko"/>
+    <w:basedOn w:val="TableNormal"/>
     <w:uiPriority w:val="39"/>
     <w:rsid w:val="00A920F6"/>
     <w:tblPr>
@@ -6251,7 +6361,7 @@
 </file>
 
 <file path=customXml/itemProps1.xml><?xml version="1.0" encoding="utf-8"?>
-<ds:datastoreItem xmlns:ds="http://schemas.openxmlformats.org/officeDocument/2006/customXml" ds:itemID="{30F51323-5586-4138-A749-B63A4338ECD0}">
+<ds:datastoreItem xmlns:ds="http://schemas.openxmlformats.org/officeDocument/2006/customXml" ds:itemID="{9420139C-AAC6-469C-BDF3-9B81E270944D}">
   <ds:schemaRefs>
     <ds:schemaRef ds:uri="http://schemas.openxmlformats.org/officeDocument/2006/bibliography"/>
   </ds:schemaRefs>

</xml_diff>